<commit_message>
- Primeira versao estavel e otimizada
</commit_message>
<xml_diff>
--- a/Video/Instrucoes no FinalCutPro.docx
+++ b/Video/Instrucoes no FinalCutPro.docx
@@ -108,10 +108,7 @@
         <w:pStyle w:val="p1"/>
       </w:pPr>
       <w:r>
-        <w:t>V</w:t>
-      </w:r>
-      <w:r>
-        <w:t xml:space="preserve">amos direto ao ponto e fazer isso funcionar </w:t>
+        <w:t xml:space="preserve">Vamos direto ao ponto e fazer isso funcionar </w:t>
       </w:r>
       <w:r>
         <w:rPr>
@@ -252,10 +249,7 @@
         <w:t>🧭</w:t>
       </w:r>
       <w:r>
-        <w:t xml:space="preserve"> 1. </w:t>
-      </w:r>
-      <w:r>
-        <w:t xml:space="preserve">Você precisa atuar em um projeto existente ou </w:t>
+        <w:t xml:space="preserve"> 1. Você precisa atuar em um projeto existente ou </w:t>
       </w:r>
       <w:proofErr w:type="gramStart"/>
       <w:r>
@@ -375,7 +369,35 @@
           <w:rStyle w:val="s1"/>
           <w:rFonts w:eastAsiaTheme="majorEastAsia"/>
         </w:rPr>
-        <w:t xml:space="preserve">Clique em </w:t>
+        <w:t xml:space="preserve">No </w:t>
+      </w:r>
+      <w:r>
+        <w:rPr>
+          <w:rStyle w:val="s1"/>
+          <w:rFonts w:eastAsiaTheme="majorEastAsia"/>
+        </w:rPr>
+        <w:t>FinalCutPro</w:t>
+      </w:r>
+      <w:r>
+        <w:rPr>
+          <w:rStyle w:val="s1"/>
+          <w:rFonts w:eastAsiaTheme="majorEastAsia"/>
+        </w:rPr>
+        <w:t xml:space="preserve"> </w:t>
+      </w:r>
+      <w:r>
+        <w:rPr>
+          <w:rStyle w:val="s1"/>
+          <w:rFonts w:eastAsiaTheme="majorEastAsia"/>
+        </w:rPr>
+        <w:t>c</w:t>
+      </w:r>
+      <w:r>
+        <w:rPr>
+          <w:rStyle w:val="s1"/>
+          <w:rFonts w:eastAsiaTheme="majorEastAsia"/>
+        </w:rPr>
+        <w:t xml:space="preserve">lique em </w:t>
       </w:r>
       <w:r>
         <w:rPr>
@@ -649,27 +671,10 @@
           <w:bCs/>
         </w:rPr>
         <w:lastRenderedPageBreak/>
-        <w:t xml:space="preserve">[Opção </w:t>
-      </w:r>
-      <w:r>
-        <w:rPr>
-          <w:b/>
-          <w:bCs/>
-        </w:rPr>
-        <w:t>B</w:t>
-      </w:r>
-      <w:r>
-        <w:rPr>
-          <w:b/>
-          <w:bCs/>
-        </w:rPr>
-        <w:t xml:space="preserve">] </w:t>
-      </w:r>
-      <w:r>
-        <w:t>C</w:t>
-      </w:r>
-      <w:r>
-        <w:t>riar projeto com resolução personalizada</w:t>
+        <w:t xml:space="preserve">[Opção B] </w:t>
+      </w:r>
+      <w:r>
+        <w:t>Criar projeto com resolução personalizada</w:t>
       </w:r>
     </w:p>
     <w:p>
@@ -1774,13 +1779,7 @@
         <w:pStyle w:val="p1"/>
       </w:pPr>
       <w:r>
-        <w:t>[</w:t>
-      </w:r>
-      <w:r>
-        <w:t>Command + 9</w:t>
-      </w:r>
-      <w:r>
-        <w:t>]</w:t>
+        <w:t>[Command + 9]</w:t>
       </w:r>
     </w:p>
     <w:p/>

</xml_diff>